<commit_message>
aggiornamento plot e file di len
</commit_message>
<xml_diff>
--- a/relazione/Relazione.docx
+++ b/relazione/Relazione.docx
@@ -1030,7 +1030,7 @@
         <mc:AlternateContent>
           <mc:Choice Requires="wps">
             <w:drawing>
-              <wp:anchor distT="0" distB="0" distL="114300" distR="114300" simplePos="0" relativeHeight="251658240" behindDoc="1" locked="0" layoutInCell="1" allowOverlap="1" wp14:anchorId="5B7EEDC9" wp14:editId="7F9A04D5">
+              <wp:anchor distT="0" distB="0" distL="114300" distR="114300" simplePos="0" relativeHeight="251655168" behindDoc="1" locked="0" layoutInCell="1" allowOverlap="1" wp14:anchorId="5B7EEDC9" wp14:editId="70EDD12F">
                 <wp:simplePos x="0" y="0"/>
                 <wp:positionH relativeFrom="column">
                   <wp:posOffset>-3810</wp:posOffset>
@@ -1118,7 +1118,7 @@
                 <v:stroke joinstyle="miter"/>
                 <v:path gradientshapeok="t" o:connecttype="rect"/>
               </v:shapetype>
-              <v:shape id="Casella di testo 1" o:spid="_x0000_s1026" type="#_x0000_t202" style="position:absolute;left:0;text-align:left;margin-left:-.3pt;margin-top:171.25pt;width:504.65pt;height:.05pt;z-index:-251658240;visibility:visible;mso-wrap-style:square;mso-wrap-distance-left:9pt;mso-wrap-distance-top:0;mso-wrap-distance-right:9pt;mso-wrap-distance-bottom:0;mso-position-horizontal:absolute;mso-position-horizontal-relative:text;mso-position-vertical:absolute;mso-position-vertical-relative:text;v-text-anchor:top" o:gfxdata="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" stroked="f">
+              <v:shape id="Casella di testo 1" o:spid="_x0000_s1026" type="#_x0000_t202" style="position:absolute;left:0;text-align:left;margin-left:-.3pt;margin-top:171.25pt;width:504.65pt;height:.05pt;z-index:-251661312;visibility:visible;mso-wrap-style:square;mso-wrap-distance-left:9pt;mso-wrap-distance-top:0;mso-wrap-distance-right:9pt;mso-wrap-distance-bottom:0;mso-position-horizontal:absolute;mso-position-horizontal-relative:text;mso-position-vertical:absolute;mso-position-vertical-relative:text;v-text-anchor:top" o:gfxdata="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" stroked="f">
                 <v:textbox style="mso-fit-shape-to-text:t" inset="0,0,0,0">
                   <w:txbxContent>
                     <w:p>
@@ -1161,7 +1161,7 @@
           <w:noProof/>
         </w:rPr>
         <w:drawing>
-          <wp:anchor distT="0" distB="0" distL="114300" distR="114300" simplePos="0" relativeHeight="251656192" behindDoc="0" locked="0" layoutInCell="1" allowOverlap="1" wp14:anchorId="23336A55" wp14:editId="026BE0C1">
+          <wp:anchor distT="0" distB="0" distL="114300" distR="114300" simplePos="0" relativeHeight="251653120" behindDoc="0" locked="0" layoutInCell="1" allowOverlap="1" wp14:anchorId="23336A55" wp14:editId="39F11635">
             <wp:simplePos x="0" y="0"/>
             <wp:positionH relativeFrom="column">
               <wp:posOffset>-3810</wp:posOffset>
@@ -3511,13 +3511,7 @@
     </w:p>
     <w:p>
       <w:r>
-        <w:t>I</w:t>
-      </w:r>
-      <w:r>
-        <w:t xml:space="preserve"> vari tipi di testo, elaborati ed analizzati, sono</w:t>
-      </w:r>
-      <w:r>
-        <w:t>:</w:t>
+        <w:t>I vari tipi di testo, elaborati ed analizzati, sono:</w:t>
       </w:r>
     </w:p>
     <w:p>
@@ -3579,34 +3573,7 @@
         <w:t>Però p</w:t>
       </w:r>
       <w:r>
-        <w:t>rima dell’analisi</w:t>
-      </w:r>
-      <w:r>
-        <w:t xml:space="preserve"> è </w:t>
-      </w:r>
-      <w:r>
-        <w:t>necessario</w:t>
-      </w:r>
-      <w:r>
-        <w:t xml:space="preserve"> tokenizzare il testo, ovvero convertirlo da una stringa unica in una lista di parole (token); per poi rimuovere la punteggiatura, in quanto spesso non è significativa e comporta solo del rumore. Tuttavia, al posto di rimuovere tutta la punteggiatura ho effettuato </w:t>
-      </w:r>
-      <w:r>
-        <w:t>l’</w:t>
-      </w:r>
-      <w:r>
-        <w:t xml:space="preserve">analisi del rateo informativo </w:t>
-      </w:r>
-      <w:r>
-        <w:t>dei punti</w:t>
-      </w:r>
-      <w:r>
-        <w:t xml:space="preserve"> per mantenere </w:t>
-      </w:r>
-      <w:r>
-        <w:t>quelli</w:t>
-      </w:r>
-      <w:r>
-        <w:t xml:space="preserve"> con un rateo significativo, in modo da non avere eccessive perdite di informazione.</w:t>
+        <w:t>rima dell’analisi è necessario tokenizzare il testo, ovvero convertirlo da una stringa unica in una lista di parole (token); per poi rimuovere la punteggiatura, in quanto spesso non è significativa e comporta solo del rumore. Tuttavia, al posto di rimuovere tutta la punteggiatura ho effettuato l’analisi del rateo informativo dei punti per mantenere quelli con un rateo significativo, in modo da non avere eccessive perdite di informazione.</w:t>
       </w:r>
     </w:p>
     <w:p>
@@ -3614,39 +3581,25 @@
         <w:pStyle w:val="Didascalia"/>
         <w:keepNext/>
       </w:pPr>
-      <w:r>
-        <w:lastRenderedPageBreak/>
-        <w:t>Figura 1.</w:t>
-      </w:r>
-      <w:fldSimple w:instr=" SEQ Figura_1. \* ARABIC ">
-        <w:r>
-          <w:rPr>
-            <w:noProof/>
-          </w:rPr>
-          <w:t>11</w:t>
-        </w:r>
-      </w:fldSimple>
-      <w:r>
-        <w:t xml:space="preserve">: </w:t>
-      </w:r>
-      <w:r>
-        <w:t>Distribuzione del rateo per i</w:t>
-      </w:r>
-      <w:r>
-        <w:t xml:space="preserve"> simboli punteggiatura</w:t>
-      </w:r>
-    </w:p>
-    <w:p>
       <w:r>
         <w:rPr>
           <w:noProof/>
         </w:rPr>
+        <w:lastRenderedPageBreak/>
         <mc:AlternateContent>
           <mc:Choice Requires="wpg">
             <w:drawing>
-              <wp:inline distT="0" distB="0" distL="0" distR="0" wp14:anchorId="4CDB9824" wp14:editId="625FB83C">
-                <wp:extent cx="6117590" cy="3710158"/>
-                <wp:effectExtent l="0" t="0" r="0" b="5080"/>
+              <wp:anchor distT="0" distB="0" distL="114300" distR="114300" simplePos="0" relativeHeight="251657216" behindDoc="0" locked="0" layoutInCell="1" allowOverlap="1" wp14:anchorId="4CDB9824" wp14:editId="149AD510">
+                <wp:simplePos x="0" y="0"/>
+                <wp:positionH relativeFrom="margin">
+                  <wp:posOffset>259625</wp:posOffset>
+                </wp:positionH>
+                <wp:positionV relativeFrom="paragraph">
+                  <wp:posOffset>275862</wp:posOffset>
+                </wp:positionV>
+                <wp:extent cx="5692775" cy="3318692"/>
+                <wp:effectExtent l="0" t="0" r="3175" b="0"/>
+                <wp:wrapTopAndBottom/>
                 <wp:docPr id="1394264389" name="Gruppo 14"/>
                 <wp:cNvGraphicFramePr/>
                 <a:graphic xmlns:a="http://schemas.openxmlformats.org/drawingml/2006/main">
@@ -3656,14 +3609,14 @@
                       <wpg:grpSpPr>
                         <a:xfrm>
                           <a:off x="0" y="0"/>
-                          <a:ext cx="6117590" cy="3710158"/>
-                          <a:chOff x="0" y="0"/>
-                          <a:chExt cx="6117590" cy="3710158"/>
+                          <a:ext cx="5692775" cy="3318692"/>
+                          <a:chOff x="48685" y="135062"/>
+                          <a:chExt cx="5657824" cy="3307888"/>
                         </a:xfrm>
                       </wpg:grpSpPr>
                       <pic:pic xmlns:pic="http://schemas.openxmlformats.org/drawingml/2006/picture">
                         <pic:nvPicPr>
-                          <pic:cNvPr id="2120742206" name="Immagine 12" descr="Immagine che contiene schermata, diagramma, testo, Diagramma&#10;&#10;Descrizione generata automaticamente"/>
+                          <pic:cNvPr id="2120742206" name="Immagine 12"/>
                           <pic:cNvPicPr>
                             <a:picLocks noChangeAspect="1"/>
                           </pic:cNvPicPr>
@@ -3676,13 +3629,13 @@
                               </a:ext>
                             </a:extLst>
                           </a:blip>
-                          <a:srcRect t="2589" b="3946"/>
+                          <a:srcRect t="7864" b="3388"/>
                           <a:stretch/>
                         </pic:blipFill>
                         <pic:spPr bwMode="auto">
                           <a:xfrm>
-                            <a:off x="246185" y="0"/>
-                            <a:ext cx="5621020" cy="1943735"/>
+                            <a:off x="312701" y="135062"/>
+                            <a:ext cx="5211519" cy="1714960"/>
                           </a:xfrm>
                           <a:prstGeom prst="rect">
                             <a:avLst/>
@@ -3718,8 +3671,8 @@
                         </pic:blipFill>
                         <pic:spPr bwMode="auto">
                           <a:xfrm>
-                            <a:off x="0" y="1975338"/>
-                            <a:ext cx="6117590" cy="1734820"/>
+                            <a:off x="48685" y="1839024"/>
+                            <a:ext cx="5657824" cy="1603926"/>
                           </a:xfrm>
                           <a:prstGeom prst="rect">
                             <a:avLst/>
@@ -3738,12 +3691,15 @@
                     </wpg:wgp>
                   </a:graphicData>
                 </a:graphic>
-              </wp:inline>
+                <wp14:sizeRelV relativeFrom="margin">
+                  <wp14:pctHeight>0</wp14:pctHeight>
+                </wp14:sizeRelV>
+              </wp:anchor>
             </w:drawing>
           </mc:Choice>
           <mc:Fallback>
             <w:pict>
-              <v:group w14:anchorId="650119B0" id="Gruppo 14" o:spid="_x0000_s1026" style="width:481.7pt;height:292.15pt;mso-position-horizontal-relative:char;mso-position-vertical-relative:line" coordsize="61175,37101" o:gfxdata="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">
+              <v:group w14:anchorId="7D07E739" id="Gruppo 14" o:spid="_x0000_s1026" style="position:absolute;margin-left:20.45pt;margin-top:21.7pt;width:448.25pt;height:261.3pt;z-index:251657216;mso-position-horizontal-relative:margin;mso-height-relative:margin" coordorigin="486,1350" coordsize="56578,33078" o:gfxdata="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">
                 <v:shapetype id="_x0000_t75" coordsize="21600,21600" o:spt="75" o:preferrelative="t" path="m@4@5l@4@11@9@11@9@5xe" filled="f" stroked="f">
                   <v:stroke joinstyle="miter"/>
                   <v:formulas>
@@ -3763,80 +3719,59 @@
                   <v:path o:extrusionok="f" gradientshapeok="t" o:connecttype="rect"/>
                   <o:lock v:ext="edit" aspectratio="t"/>
                 </v:shapetype>
-                <v:shape id="Immagine 12" o:spid="_x0000_s1027" type="#_x0000_t75" alt="Immagine che contiene schermata, diagramma, testo, Diagramma&#10;&#10;Descrizione generata automaticamente" style="position:absolute;left:2461;width:56211;height:19437;visibility:visible;mso-wrap-style:square" o:gfxdata="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">
-                  <v:imagedata r:id="rId21" o:title="Immagine che contiene schermata, diagramma, testo, Diagramma&#10;&#10;Descrizione generata automaticamente" croptop="1697f" cropbottom="2586f"/>
+                <v:shape id="Immagine 12" o:spid="_x0000_s1027" type="#_x0000_t75" style="position:absolute;left:3127;top:1350;width:52115;height:17150;visibility:visible;mso-wrap-style:square" o:gfxdata="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">
+                  <v:imagedata r:id="rId21" o:title="" croptop="5154f" cropbottom="2220f"/>
                 </v:shape>
-                <v:shape id="Immagine 13" o:spid="_x0000_s1028" type="#_x0000_t75" alt="Immagine che contiene schermata, Policromia, diagramma, Elementi grafici&#10;&#10;Descrizione generata automaticamente" style="position:absolute;top:19753;width:61175;height:17348;visibility:visible;mso-wrap-style:square" o:gfxdata="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">
+                <v:shape id="Immagine 13" o:spid="_x0000_s1028" type="#_x0000_t75" alt="Immagine che contiene schermata, Policromia, diagramma, Elementi grafici&#10;&#10;Descrizione generata automaticamente" style="position:absolute;left:486;top:18390;width:56579;height:16039;visibility:visible;mso-wrap-style:square" o:gfxdata="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">
                   <v:imagedata r:id="rId22" o:title="Immagine che contiene schermata, Policromia, diagramma, Elementi grafici&#10;&#10;Descrizione generata automaticamente" croptop="3501f" cropbottom="1068f"/>
                 </v:shape>
-                <w10:anchorlock/>
+                <w10:wrap type="topAndBottom" anchorx="margin"/>
               </v:group>
             </w:pict>
           </mc:Fallback>
         </mc:AlternateContent>
       </w:r>
+      <w:r>
+        <w:t>Figura 1.</w:t>
+      </w:r>
+      <w:fldSimple w:instr=" SEQ Figura_1. \* ARABIC ">
+        <w:r>
+          <w:rPr>
+            <w:noProof/>
+          </w:rPr>
+          <w:t>11</w:t>
+        </w:r>
+      </w:fldSimple>
+      <w:r>
+        <w:t xml:space="preserve">: </w:t>
+      </w:r>
+      <w:r>
+        <w:t>Distribuzione del rateo per i</w:t>
+      </w:r>
+      <w:r>
+        <w:t xml:space="preserve"> simboli punteggiatura</w:t>
+      </w:r>
     </w:p>
+    <w:p/>
     <w:p>
-      <w:r>
-        <w:t xml:space="preserve">Come si può osservare dalla </w:t>
-      </w:r>
-      <w:r>
-        <w:fldChar w:fldCharType="begin"/>
-      </w:r>
-      <w:r>
-        <w:instrText xml:space="preserve"> REF _Ref138849912 \h </w:instrText>
-      </w:r>
-      <w:r>
-        <w:fldChar w:fldCharType="separate"/>
-      </w:r>
-      <w:r>
-        <w:t>Figura 1.</w:t>
-      </w:r>
       <w:r>
         <w:rPr>
           <w:noProof/>
         </w:rPr>
-        <w:t>11</w:t>
-      </w:r>
-      <w:r>
-        <w:fldChar w:fldCharType="end"/>
-      </w:r>
-      <w:r>
-        <w:t xml:space="preserve"> l’unico segno di punteggiatura significativo è il “!”; perché presenta un rateo di 21 (infatti le frasi con almeno un “!” sono sarcastiche il 71% delle volte), con una frequenza circa del 6% (corrisponde alla barra più alta nell’istogramma). </w:t>
-      </w:r>
-      <w:r>
-        <w:t>Dunque,</w:t>
-      </w:r>
-      <w:r>
-        <w:t xml:space="preserve"> ho deciso di mantenere questo punto e rimuovere gli altri</w:t>
-      </w:r>
-      <w:r>
-        <w:t>, per poi procedere all’analisi singola dei tipi di testo</w:t>
-      </w:r>
-      <w:r>
-        <w:t>.</w:t>
-      </w:r>
-    </w:p>
-    <w:p>
-      <w:r>
-        <w:rPr>
-          <w:noProof/>
-        </w:rPr>
-        <w:lastRenderedPageBreak/>
         <mc:AlternateContent>
           <mc:Choice Requires="wpg">
             <w:drawing>
-              <wp:anchor distT="0" distB="0" distL="114300" distR="114300" simplePos="0" relativeHeight="251661312" behindDoc="0" locked="0" layoutInCell="1" allowOverlap="1" wp14:anchorId="0CB4E5D1" wp14:editId="002A5675">
+              <wp:anchor distT="0" distB="0" distL="114300" distR="114300" simplePos="0" relativeHeight="251656192" behindDoc="0" locked="0" layoutInCell="1" allowOverlap="1" wp14:anchorId="0CB4E5D1" wp14:editId="6E7EE16C">
                 <wp:simplePos x="0" y="0"/>
-                <wp:positionH relativeFrom="column">
-                  <wp:posOffset>188867</wp:posOffset>
+                <wp:positionH relativeFrom="margin">
+                  <wp:posOffset>150767</wp:posOffset>
                 </wp:positionH>
                 <wp:positionV relativeFrom="paragraph">
-                  <wp:posOffset>181</wp:posOffset>
+                  <wp:posOffset>1094286</wp:posOffset>
                 </wp:positionV>
-                <wp:extent cx="5932170" cy="3924210"/>
-                <wp:effectExtent l="0" t="0" r="0" b="635"/>
-                <wp:wrapSquare wrapText="bothSides"/>
+                <wp:extent cx="5766435" cy="3601993"/>
+                <wp:effectExtent l="0" t="0" r="5715" b="0"/>
+                <wp:wrapTopAndBottom/>
                 <wp:docPr id="1282400918" name="Gruppo 18"/>
                 <wp:cNvGraphicFramePr/>
                 <a:graphic xmlns:a="http://schemas.openxmlformats.org/drawingml/2006/main">
@@ -3846,9 +3781,9 @@
                       <wpg:grpSpPr>
                         <a:xfrm>
                           <a:off x="0" y="0"/>
-                          <a:ext cx="5932170" cy="3924210"/>
-                          <a:chOff x="0" y="0"/>
-                          <a:chExt cx="5932170" cy="3924210"/>
+                          <a:ext cx="5766435" cy="3601993"/>
+                          <a:chOff x="-34562" y="27208"/>
+                          <a:chExt cx="5766889" cy="3603504"/>
                         </a:xfrm>
                       </wpg:grpSpPr>
                       <pic:pic xmlns:pic="http://schemas.openxmlformats.org/drawingml/2006/picture">
@@ -3866,13 +3801,13 @@
                               </a:ext>
                             </a:extLst>
                           </a:blip>
-                          <a:srcRect t="2041"/>
+                          <a:srcRect t="9090" r="8" b="5496"/>
                           <a:stretch/>
                         </pic:blipFill>
                         <pic:spPr bwMode="auto">
                           <a:xfrm>
-                            <a:off x="0" y="0"/>
-                            <a:ext cx="5932170" cy="2026285"/>
+                            <a:off x="-34562" y="27208"/>
+                            <a:ext cx="5752647" cy="1818445"/>
                           </a:xfrm>
                           <a:prstGeom prst="rect">
                             <a:avLst/>
@@ -3890,12 +3825,12 @@
                       </pic:pic>
                       <pic:pic xmlns:pic="http://schemas.openxmlformats.org/drawingml/2006/picture">
                         <pic:nvPicPr>
-                          <pic:cNvPr id="1121632249" name="Immagine 16" descr="Immagine che contiene testo, Carattere, grafica, Elementi grafici&#10;&#10;Descrizione generata automaticamente"/>
+                          <pic:cNvPr id="1121632249" name="Immagine 16"/>
                           <pic:cNvPicPr>
                             <a:picLocks noChangeAspect="1"/>
                           </pic:cNvPicPr>
                         </pic:nvPicPr>
-                        <pic:blipFill rotWithShape="1">
+                        <pic:blipFill>
                           <a:blip r:embed="rId24">
                             <a:extLst>
                               <a:ext uri="{28A0092B-C50C-407E-A947-70E740481C1C}">
@@ -3903,13 +3838,13 @@
                               </a:ext>
                             </a:extLst>
                           </a:blip>
-                          <a:srcRect t="3314" b="2205"/>
+                          <a:srcRect l="2430" r="2430"/>
                           <a:stretch/>
                         </pic:blipFill>
                         <pic:spPr bwMode="auto">
                           <a:xfrm>
-                            <a:off x="5443" y="2122715"/>
-                            <a:ext cx="5916930" cy="1801495"/>
+                            <a:off x="117838" y="1921300"/>
+                            <a:ext cx="5614489" cy="1709412"/>
                           </a:xfrm>
                           <a:prstGeom prst="rect">
                             <a:avLst/>
@@ -3928,25 +3863,1977 @@
                     </wpg:wgp>
                   </a:graphicData>
                 </a:graphic>
+                <wp14:sizeRelH relativeFrom="margin">
+                  <wp14:pctWidth>0</wp14:pctWidth>
+                </wp14:sizeRelH>
+                <wp14:sizeRelV relativeFrom="margin">
+                  <wp14:pctHeight>0</wp14:pctHeight>
+                </wp14:sizeRelV>
               </wp:anchor>
             </w:drawing>
           </mc:Choice>
           <mc:Fallback>
             <w:pict>
-              <v:group w14:anchorId="2DE62573" id="Gruppo 18" o:spid="_x0000_s1026" style="position:absolute;margin-left:14.85pt;margin-top:0;width:467.1pt;height:309pt;z-index:251661312" coordsize="59321,39242" o:gfxdata="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">
-                <v:shape id="Immagine 15" o:spid="_x0000_s1027" type="#_x0000_t75" style="position:absolute;width:59321;height:20262;visibility:visible;mso-wrap-style:square" o:gfxdata="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">
-                  <v:imagedata r:id="rId25" o:title="" croptop="1338f"/>
+              <v:group w14:anchorId="44542D30" id="Gruppo 18" o:spid="_x0000_s1026" style="position:absolute;margin-left:11.85pt;margin-top:86.15pt;width:454.05pt;height:283.6pt;z-index:251656192;mso-position-horizontal-relative:margin;mso-width-relative:margin;mso-height-relative:margin" coordorigin="-345,272" coordsize="57668,36035" o:gfxdata="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">
+                <v:shape id="Immagine 15" o:spid="_x0000_s1027" type="#_x0000_t75" style="position:absolute;left:-345;top:272;width:57525;height:18184;visibility:visible;mso-wrap-style:square" o:gfxdata="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">
+                  <v:imagedata r:id="rId25" o:title="" croptop="5957f" cropbottom="3602f" cropright="5f"/>
                 </v:shape>
-                <v:shape id="Immagine 16" o:spid="_x0000_s1028" type="#_x0000_t75" alt="Immagine che contiene testo, Carattere, grafica, Elementi grafici&#10;&#10;Descrizione generata automaticamente" style="position:absolute;left:54;top:21227;width:59169;height:18015;visibility:visible;mso-wrap-style:square" o:gfxdata="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">
-                  <v:imagedata r:id="rId26" o:title="Immagine che contiene testo, Carattere, grafica, Elementi grafici&#10;&#10;Descrizione generata automaticamente" croptop="2172f" cropbottom="1445f"/>
+                <v:shape id="Immagine 16" o:spid="_x0000_s1028" type="#_x0000_t75" style="position:absolute;left:1178;top:19213;width:56145;height:17094;visibility:visible;mso-wrap-style:square" o:gfxdata="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">
+                  <v:imagedata r:id="rId26" o:title="" cropleft="1593f" cropright="1593f"/>
                 </v:shape>
-                <w10:wrap type="square"/>
+                <w10:wrap type="topAndBottom" anchorx="margin"/>
               </v:group>
             </w:pict>
           </mc:Fallback>
         </mc:AlternateContent>
       </w:r>
+      <w:r>
+        <w:rPr>
+          <w:noProof/>
+        </w:rPr>
+        <mc:AlternateContent>
+          <mc:Choice Requires="wps">
+            <w:drawing>
+              <wp:anchor distT="0" distB="0" distL="114300" distR="114300" simplePos="0" relativeHeight="251659264" behindDoc="0" locked="0" layoutInCell="1" allowOverlap="1" wp14:anchorId="22607052" wp14:editId="12EC7EC9">
+                <wp:simplePos x="0" y="0"/>
+                <wp:positionH relativeFrom="column">
+                  <wp:posOffset>183515</wp:posOffset>
+                </wp:positionH>
+                <wp:positionV relativeFrom="paragraph">
+                  <wp:posOffset>4720590</wp:posOffset>
+                </wp:positionV>
+                <wp:extent cx="5753100" cy="635"/>
+                <wp:effectExtent l="0" t="0" r="0" b="0"/>
+                <wp:wrapTopAndBottom/>
+                <wp:docPr id="1295473572" name="Casella di testo 1"/>
+                <wp:cNvGraphicFramePr/>
+                <a:graphic xmlns:a="http://schemas.openxmlformats.org/drawingml/2006/main">
+                  <a:graphicData uri="http://schemas.microsoft.com/office/word/2010/wordprocessingShape">
+                    <wps:wsp>
+                      <wps:cNvSpPr txBox="1"/>
+                      <wps:spPr>
+                        <a:xfrm>
+                          <a:off x="0" y="0"/>
+                          <a:ext cx="5753100" cy="635"/>
+                        </a:xfrm>
+                        <a:prstGeom prst="rect">
+                          <a:avLst/>
+                        </a:prstGeom>
+                        <a:solidFill>
+                          <a:prstClr val="white"/>
+                        </a:solidFill>
+                        <a:ln>
+                          <a:noFill/>
+                        </a:ln>
+                      </wps:spPr>
+                      <wps:txbx>
+                        <w:txbxContent>
+                          <w:p>
+                            <w:pPr>
+                              <w:pStyle w:val="Didascalia"/>
+                              <w:rPr>
+                                <w:noProof/>
+                                <w:sz w:val="24"/>
+                                <w:szCs w:val="24"/>
+                              </w:rPr>
+                            </w:pPr>
+                            <w:bookmarkStart w:id="16" w:name="_Ref138858467"/>
+                            <w:r>
+                              <w:t>Figura 1.</w:t>
+                            </w:r>
+                            <w:fldSimple w:instr=" SEQ Figura_1. \* ARABIC ">
+                              <w:r>
+                                <w:rPr>
+                                  <w:noProof/>
+                                </w:rPr>
+                                <w:t>12</w:t>
+                              </w:r>
+                            </w:fldSimple>
+                            <w:bookmarkEnd w:id="16"/>
+                            <w:r>
+                              <w:t>:</w:t>
+                            </w:r>
+                            <w:r>
+                              <w:t xml:space="preserve"> </w:t>
+                            </w:r>
+                            <w:r>
+                              <w:t>Distribuzione del rateo per i token del testo normale</w:t>
+                            </w:r>
+                          </w:p>
+                        </w:txbxContent>
+                      </wps:txbx>
+                      <wps:bodyPr rot="0" spcFirstLastPara="0" vertOverflow="overflow" horzOverflow="overflow" vert="horz" wrap="square" lIns="0" tIns="0" rIns="0" bIns="0" numCol="1" spcCol="0" rtlCol="0" fromWordArt="0" anchor="t" anchorCtr="0" forceAA="0" compatLnSpc="1">
+                        <a:prstTxWarp prst="textNoShape">
+                          <a:avLst/>
+                        </a:prstTxWarp>
+                        <a:spAutoFit/>
+                      </wps:bodyPr>
+                    </wps:wsp>
+                  </a:graphicData>
+                </a:graphic>
+              </wp:anchor>
+            </w:drawing>
+          </mc:Choice>
+          <mc:Fallback>
+            <w:pict>
+              <v:shape w14:anchorId="22607052" id="_x0000_s1027" type="#_x0000_t202" style="position:absolute;left:0;text-align:left;margin-left:14.45pt;margin-top:371.7pt;width:453pt;height:.05pt;z-index:251659264;visibility:visible;mso-wrap-style:square;mso-wrap-distance-left:9pt;mso-wrap-distance-top:0;mso-wrap-distance-right:9pt;mso-wrap-distance-bottom:0;mso-position-horizontal:absolute;mso-position-horizontal-relative:text;mso-position-vertical:absolute;mso-position-vertical-relative:text;v-text-anchor:top" o:gfxdata="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" stroked="f">
+                <v:textbox style="mso-fit-shape-to-text:t" inset="0,0,0,0">
+                  <w:txbxContent>
+                    <w:p>
+                      <w:pPr>
+                        <w:pStyle w:val="Didascalia"/>
+                        <w:rPr>
+                          <w:noProof/>
+                          <w:sz w:val="24"/>
+                          <w:szCs w:val="24"/>
+                        </w:rPr>
+                      </w:pPr>
+                      <w:bookmarkStart w:id="17" w:name="_Ref138858467"/>
+                      <w:r>
+                        <w:t>Figura 1.</w:t>
+                      </w:r>
+                      <w:fldSimple w:instr=" SEQ Figura_1. \* ARABIC ">
+                        <w:r>
+                          <w:rPr>
+                            <w:noProof/>
+                          </w:rPr>
+                          <w:t>12</w:t>
+                        </w:r>
+                      </w:fldSimple>
+                      <w:bookmarkEnd w:id="17"/>
+                      <w:r>
+                        <w:t>:</w:t>
+                      </w:r>
+                      <w:r>
+                        <w:t xml:space="preserve"> </w:t>
+                      </w:r>
+                      <w:r>
+                        <w:t>Distribuzione del rateo per i token del testo normale</w:t>
+                      </w:r>
+                    </w:p>
+                  </w:txbxContent>
+                </v:textbox>
+                <w10:wrap type="topAndBottom"/>
+              </v:shape>
+            </w:pict>
+          </mc:Fallback>
+        </mc:AlternateContent>
+      </w:r>
+      <w:r>
+        <w:t xml:space="preserve">Come si può osservare dalla </w:t>
+      </w:r>
+      <w:r>
+        <w:fldChar w:fldCharType="begin"/>
+      </w:r>
+      <w:r>
+        <w:instrText xml:space="preserve"> REF _Ref138849912 \h </w:instrText>
+      </w:r>
+      <w:r>
+        <w:fldChar w:fldCharType="separate"/>
+      </w:r>
+      <w:r>
+        <w:t>Figura 1.</w:t>
+      </w:r>
+      <w:r>
+        <w:rPr>
+          <w:noProof/>
+        </w:rPr>
+        <w:t>11</w:t>
+      </w:r>
+      <w:r>
+        <w:fldChar w:fldCharType="end"/>
+      </w:r>
+      <w:r>
+        <w:t xml:space="preserve"> l’unico segno di punteggiatura significativo è il “!”; perché presenta un rateo di 21 (infatti le frasi con almeno un “!” sono sarcastiche il 71% delle volte), con una frequenza circa del 6%</w:t>
+      </w:r>
+      <w:r>
+        <w:t xml:space="preserve">. </w:t>
+      </w:r>
+      <w:r>
+        <w:t>Dunque,</w:t>
+      </w:r>
+      <w:r>
+        <w:t xml:space="preserve"> ho deciso di mantenere questo punto e rimuovere gli altri</w:t>
+      </w:r>
+      <w:r>
+        <w:t>, per poi procedere all’analisi singola dei tipi di testo</w:t>
+      </w:r>
+      <w:r>
+        <w:t>.</w:t>
+      </w:r>
     </w:p>
+    <w:p>
+      <w:r>
+        <w:rPr>
+          <w:noProof/>
+        </w:rPr>
+        <w:lastRenderedPageBreak/>
+        <mc:AlternateContent>
+          <mc:Choice Requires="wpg">
+            <w:drawing>
+              <wp:anchor distT="0" distB="0" distL="114300" distR="114300" simplePos="0" relativeHeight="251668480" behindDoc="0" locked="0" layoutInCell="1" allowOverlap="1" wp14:anchorId="37BD48EC" wp14:editId="56DF340F">
+                <wp:simplePos x="0" y="0"/>
+                <wp:positionH relativeFrom="margin">
+                  <wp:align>center</wp:align>
+                </wp:positionH>
+                <wp:positionV relativeFrom="paragraph">
+                  <wp:posOffset>1250043</wp:posOffset>
+                </wp:positionV>
+                <wp:extent cx="5915660" cy="3672205"/>
+                <wp:effectExtent l="0" t="0" r="8890" b="4445"/>
+                <wp:wrapTopAndBottom/>
+                <wp:docPr id="1450598854" name="Gruppo 12"/>
+                <wp:cNvGraphicFramePr/>
+                <a:graphic xmlns:a="http://schemas.openxmlformats.org/drawingml/2006/main">
+                  <a:graphicData uri="http://schemas.microsoft.com/office/word/2010/wordprocessingGroup">
+                    <wpg:wgp>
+                      <wpg:cNvGrpSpPr/>
+                      <wpg:grpSpPr>
+                        <a:xfrm>
+                          <a:off x="0" y="0"/>
+                          <a:ext cx="5915660" cy="3672657"/>
+                          <a:chOff x="0" y="1"/>
+                          <a:chExt cx="5915660" cy="3673189"/>
+                        </a:xfrm>
+                      </wpg:grpSpPr>
+                      <pic:pic xmlns:pic="http://schemas.openxmlformats.org/drawingml/2006/picture">
+                        <pic:nvPicPr>
+                          <pic:cNvPr id="359734646" name="Immagine 10"/>
+                          <pic:cNvPicPr>
+                            <a:picLocks noChangeAspect="1"/>
+                          </pic:cNvPicPr>
+                        </pic:nvPicPr>
+                        <pic:blipFill rotWithShape="1">
+                          <a:blip r:embed="rId27">
+                            <a:extLst>
+                              <a:ext uri="{28A0092B-C50C-407E-A947-70E740481C1C}">
+                                <a14:useLocalDpi xmlns:a14="http://schemas.microsoft.com/office/drawing/2010/main" val="0"/>
+                              </a:ext>
+                            </a:extLst>
+                          </a:blip>
+                          <a:srcRect t="8446" b="3494"/>
+                          <a:stretch/>
+                        </pic:blipFill>
+                        <pic:spPr bwMode="auto">
+                          <a:xfrm>
+                            <a:off x="0" y="1"/>
+                            <a:ext cx="5915660" cy="1872613"/>
+                          </a:xfrm>
+                          <a:prstGeom prst="rect">
+                            <a:avLst/>
+                          </a:prstGeom>
+                          <a:noFill/>
+                          <a:ln>
+                            <a:noFill/>
+                          </a:ln>
+                          <a:extLst>
+                            <a:ext uri="{53640926-AAD7-44D8-BBD7-CCE9431645EC}">
+                              <a14:shadowObscured xmlns:a14="http://schemas.microsoft.com/office/drawing/2010/main"/>
+                            </a:ext>
+                          </a:extLst>
+                        </pic:spPr>
+                      </pic:pic>
+                      <pic:pic xmlns:pic="http://schemas.openxmlformats.org/drawingml/2006/picture">
+                        <pic:nvPicPr>
+                          <pic:cNvPr id="1931674229" name="Immagine 11"/>
+                          <pic:cNvPicPr>
+                            <a:picLocks noChangeAspect="1"/>
+                          </pic:cNvPicPr>
+                        </pic:nvPicPr>
+                        <pic:blipFill rotWithShape="1">
+                          <a:blip r:embed="rId28">
+                            <a:extLst>
+                              <a:ext uri="{28A0092B-C50C-407E-A947-70E740481C1C}">
+                                <a14:useLocalDpi xmlns:a14="http://schemas.microsoft.com/office/drawing/2010/main" val="0"/>
+                              </a:ext>
+                            </a:extLst>
+                          </a:blip>
+                          <a:srcRect t="2680"/>
+                          <a:stretch/>
+                        </pic:blipFill>
+                        <pic:spPr bwMode="auto">
+                          <a:xfrm>
+                            <a:off x="38099" y="1883502"/>
+                            <a:ext cx="5840095" cy="1789688"/>
+                          </a:xfrm>
+                          <a:prstGeom prst="rect">
+                            <a:avLst/>
+                          </a:prstGeom>
+                          <a:noFill/>
+                          <a:ln>
+                            <a:noFill/>
+                          </a:ln>
+                        </pic:spPr>
+                      </pic:pic>
+                    </wpg:wgp>
+                  </a:graphicData>
+                </a:graphic>
+                <wp14:sizeRelH relativeFrom="margin">
+                  <wp14:pctWidth>0</wp14:pctWidth>
+                </wp14:sizeRelH>
+                <wp14:sizeRelV relativeFrom="margin">
+                  <wp14:pctHeight>0</wp14:pctHeight>
+                </wp14:sizeRelV>
+              </wp:anchor>
+            </w:drawing>
+          </mc:Choice>
+          <mc:Fallback>
+            <w:pict>
+              <v:group w14:anchorId="4A8AE7D8" id="Gruppo 12" o:spid="_x0000_s1026" style="position:absolute;margin-left:0;margin-top:98.45pt;width:465.8pt;height:289.15pt;z-index:251668480;mso-position-horizontal:center;mso-position-horizontal-relative:margin;mso-width-relative:margin;mso-height-relative:margin" coordorigin="" coordsize="59156,36731" o:gfxdata="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">
+                <v:shape id="Immagine 10" o:spid="_x0000_s1027" type="#_x0000_t75" style="position:absolute;width:59156;height:18726;visibility:visible;mso-wrap-style:square" o:gfxdata="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">
+                  <v:imagedata r:id="rId29" o:title="" croptop="5535f" cropbottom="2290f"/>
+                </v:shape>
+                <v:shape id="Immagine 11" o:spid="_x0000_s1028" type="#_x0000_t75" style="position:absolute;left:380;top:18835;width:58401;height:17896;visibility:visible;mso-wrap-style:square" o:gfxdata="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">
+                  <v:imagedata r:id="rId30" o:title="" croptop="1756f"/>
+                </v:shape>
+                <w10:wrap type="topAndBottom" anchorx="margin"/>
+              </v:group>
+            </w:pict>
+          </mc:Fallback>
+        </mc:AlternateContent>
+      </w:r>
+      <w:r>
+        <w:rPr>
+          <w:noProof/>
+        </w:rPr>
+        <mc:AlternateContent>
+          <mc:Choice Requires="wps">
+            <w:drawing>
+              <wp:anchor distT="0" distB="0" distL="114300" distR="114300" simplePos="0" relativeHeight="251670528" behindDoc="0" locked="0" layoutInCell="1" allowOverlap="1" wp14:anchorId="558701AB" wp14:editId="2E362026">
+                <wp:simplePos x="0" y="0"/>
+                <wp:positionH relativeFrom="column">
+                  <wp:posOffset>97790</wp:posOffset>
+                </wp:positionH>
+                <wp:positionV relativeFrom="paragraph">
+                  <wp:posOffset>5077460</wp:posOffset>
+                </wp:positionV>
+                <wp:extent cx="5915660" cy="635"/>
+                <wp:effectExtent l="0" t="0" r="0" b="0"/>
+                <wp:wrapTopAndBottom/>
+                <wp:docPr id="474018959" name="Casella di testo 1"/>
+                <wp:cNvGraphicFramePr/>
+                <a:graphic xmlns:a="http://schemas.openxmlformats.org/drawingml/2006/main">
+                  <a:graphicData uri="http://schemas.microsoft.com/office/word/2010/wordprocessingShape">
+                    <wps:wsp>
+                      <wps:cNvSpPr txBox="1"/>
+                      <wps:spPr>
+                        <a:xfrm>
+                          <a:off x="0" y="0"/>
+                          <a:ext cx="5915660" cy="635"/>
+                        </a:xfrm>
+                        <a:prstGeom prst="rect">
+                          <a:avLst/>
+                        </a:prstGeom>
+                        <a:solidFill>
+                          <a:prstClr val="white"/>
+                        </a:solidFill>
+                        <a:ln>
+                          <a:noFill/>
+                        </a:ln>
+                      </wps:spPr>
+                      <wps:txbx>
+                        <w:txbxContent>
+                          <w:p>
+                            <w:pPr>
+                              <w:pStyle w:val="Didascalia"/>
+                              <w:rPr>
+                                <w:noProof/>
+                                <w:sz w:val="24"/>
+                                <w:szCs w:val="24"/>
+                              </w:rPr>
+                            </w:pPr>
+                            <w:bookmarkStart w:id="18" w:name="_Ref138860692"/>
+                            <w:r>
+                              <w:t>Figura 1.</w:t>
+                            </w:r>
+                            <w:fldSimple w:instr=" SEQ Figura_1. \* ARABIC ">
+                              <w:r>
+                                <w:rPr>
+                                  <w:noProof/>
+                                </w:rPr>
+                                <w:t>13</w:t>
+                              </w:r>
+                            </w:fldSimple>
+                            <w:bookmarkEnd w:id="18"/>
+                            <w:r>
+                              <w:t xml:space="preserve">: Distribuzione del rateo per i token del testo </w:t>
+                            </w:r>
+                            <w:r>
+                              <w:t>senza stopwords</w:t>
+                            </w:r>
+                          </w:p>
+                        </w:txbxContent>
+                      </wps:txbx>
+                      <wps:bodyPr rot="0" spcFirstLastPara="0" vertOverflow="overflow" horzOverflow="overflow" vert="horz" wrap="square" lIns="0" tIns="0" rIns="0" bIns="0" numCol="1" spcCol="0" rtlCol="0" fromWordArt="0" anchor="t" anchorCtr="0" forceAA="0" compatLnSpc="1">
+                        <a:prstTxWarp prst="textNoShape">
+                          <a:avLst/>
+                        </a:prstTxWarp>
+                        <a:spAutoFit/>
+                      </wps:bodyPr>
+                    </wps:wsp>
+                  </a:graphicData>
+                </a:graphic>
+              </wp:anchor>
+            </w:drawing>
+          </mc:Choice>
+          <mc:Fallback>
+            <w:pict>
+              <v:shape w14:anchorId="558701AB" id="_x0000_s1028" type="#_x0000_t202" style="position:absolute;left:0;text-align:left;margin-left:7.7pt;margin-top:399.8pt;width:465.8pt;height:.05pt;z-index:251670528;visibility:visible;mso-wrap-style:square;mso-wrap-distance-left:9pt;mso-wrap-distance-top:0;mso-wrap-distance-right:9pt;mso-wrap-distance-bottom:0;mso-position-horizontal:absolute;mso-position-horizontal-relative:text;mso-position-vertical:absolute;mso-position-vertical-relative:text;v-text-anchor:top" o:gfxdata="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" stroked="f">
+                <v:textbox style="mso-fit-shape-to-text:t" inset="0,0,0,0">
+                  <w:txbxContent>
+                    <w:p>
+                      <w:pPr>
+                        <w:pStyle w:val="Didascalia"/>
+                        <w:rPr>
+                          <w:noProof/>
+                          <w:sz w:val="24"/>
+                          <w:szCs w:val="24"/>
+                        </w:rPr>
+                      </w:pPr>
+                      <w:bookmarkStart w:id="19" w:name="_Ref138860692"/>
+                      <w:r>
+                        <w:t>Figura 1.</w:t>
+                      </w:r>
+                      <w:fldSimple w:instr=" SEQ Figura_1. \* ARABIC ">
+                        <w:r>
+                          <w:rPr>
+                            <w:noProof/>
+                          </w:rPr>
+                          <w:t>13</w:t>
+                        </w:r>
+                      </w:fldSimple>
+                      <w:bookmarkEnd w:id="19"/>
+                      <w:r>
+                        <w:t xml:space="preserve">: Distribuzione del rateo per i token del testo </w:t>
+                      </w:r>
+                      <w:r>
+                        <w:t>senza stopwords</w:t>
+                      </w:r>
+                    </w:p>
+                  </w:txbxContent>
+                </v:textbox>
+                <w10:wrap type="topAndBottom"/>
+              </v:shape>
+            </w:pict>
+          </mc:Fallback>
+        </mc:AlternateContent>
+      </w:r>
+      <w:r>
+        <w:t xml:space="preserve">Come si può notare dalla </w:t>
+      </w:r>
+      <w:r>
+        <w:fldChar w:fldCharType="begin"/>
+      </w:r>
+      <w:r>
+        <w:instrText xml:space="preserve"> REF _Ref138858467 \h </w:instrText>
+      </w:r>
+      <w:r>
+        <w:fldChar w:fldCharType="separate"/>
+      </w:r>
+      <w:r>
+        <w:t>Figura 1.</w:t>
+      </w:r>
+      <w:r>
+        <w:rPr>
+          <w:noProof/>
+        </w:rPr>
+        <w:t>12</w:t>
+      </w:r>
+      <w:r>
+        <w:fldChar w:fldCharType="end"/>
+      </w:r>
+      <w:r>
+        <w:t>, la maggior parte del rateo informativo è distribuito sugli elementi a bassa frequenza, e quindi non molto usabili; al contrario, gli elementi più frequenti, che sono principalmente stopwords non portano molte informazioni</w:t>
+      </w:r>
+      <w:r>
+        <w:t>, anche se sono distinguibili sullo sfondo della wordcloud dei token utili</w:t>
+      </w:r>
+      <w:r>
+        <w:t>.</w:t>
+      </w:r>
+    </w:p>
+    <w:p>
+      <w:r>
+        <w:t xml:space="preserve">Osserviamo che in </w:t>
+      </w:r>
+      <w:r>
+        <w:fldChar w:fldCharType="begin"/>
+      </w:r>
+      <w:r>
+        <w:instrText xml:space="preserve"> REF _Ref138860692 \h </w:instrText>
+      </w:r>
+      <w:r>
+        <w:fldChar w:fldCharType="separate"/>
+      </w:r>
+      <w:r>
+        <w:t>Figura 1.</w:t>
+      </w:r>
+      <w:r>
+        <w:rPr>
+          <w:noProof/>
+        </w:rPr>
+        <w:t>13</w:t>
+      </w:r>
+      <w:r>
+        <w:fldChar w:fldCharType="end"/>
+      </w:r>
+      <w:r>
+        <w:t xml:space="preserve"> la frequenza dei token più comuni è scesa notevolmente, passando da più di 3.5% a quasi 1%, ma il rateo di questi token è decisamente maggiore; infatti, notiamo sia nel wordcloud sia nel barplot che i colori sono meno tendenti al rosso scuro (e quindi hanno un maggiore rateo)</w:t>
+      </w:r>
+    </w:p>
+    <w:p>
+      <w:r>
+        <w:rPr>
+          <w:noProof/>
+        </w:rPr>
+        <w:lastRenderedPageBreak/>
+        <mc:AlternateContent>
+          <mc:Choice Requires="wpg">
+            <w:drawing>
+              <wp:anchor distT="0" distB="0" distL="114300" distR="114300" simplePos="0" relativeHeight="251665408" behindDoc="0" locked="0" layoutInCell="1" allowOverlap="1" wp14:anchorId="2B263DA3" wp14:editId="473CFCD2">
+                <wp:simplePos x="0" y="0"/>
+                <wp:positionH relativeFrom="margin">
+                  <wp:align>center</wp:align>
+                </wp:positionH>
+                <wp:positionV relativeFrom="paragraph">
+                  <wp:posOffset>130629</wp:posOffset>
+                </wp:positionV>
+                <wp:extent cx="5715000" cy="3420745"/>
+                <wp:effectExtent l="0" t="0" r="0" b="8255"/>
+                <wp:wrapTopAndBottom/>
+                <wp:docPr id="155886044" name="Gruppo 9"/>
+                <wp:cNvGraphicFramePr/>
+                <a:graphic xmlns:a="http://schemas.openxmlformats.org/drawingml/2006/main">
+                  <a:graphicData uri="http://schemas.microsoft.com/office/word/2010/wordprocessingGroup">
+                    <wpg:wgp>
+                      <wpg:cNvGrpSpPr/>
+                      <wpg:grpSpPr>
+                        <a:xfrm>
+                          <a:off x="0" y="0"/>
+                          <a:ext cx="5715000" cy="3420745"/>
+                          <a:chOff x="0" y="1"/>
+                          <a:chExt cx="5715537" cy="3421639"/>
+                        </a:xfrm>
+                      </wpg:grpSpPr>
+                      <pic:pic xmlns:pic="http://schemas.openxmlformats.org/drawingml/2006/picture">
+                        <pic:nvPicPr>
+                          <pic:cNvPr id="647595063" name="Immagine 7" descr="Immagine che contiene schermata, testo, Diagramma, linea&#10;&#10;Descrizione generata automaticamente"/>
+                          <pic:cNvPicPr>
+                            <a:picLocks noChangeAspect="1"/>
+                          </pic:cNvPicPr>
+                        </pic:nvPicPr>
+                        <pic:blipFill rotWithShape="1">
+                          <a:blip r:embed="rId31">
+                            <a:extLst>
+                              <a:ext uri="{28A0092B-C50C-407E-A947-70E740481C1C}">
+                                <a14:useLocalDpi xmlns:a14="http://schemas.microsoft.com/office/drawing/2010/main" val="0"/>
+                              </a:ext>
+                            </a:extLst>
+                          </a:blip>
+                          <a:srcRect t="9952"/>
+                          <a:stretch/>
+                        </pic:blipFill>
+                        <pic:spPr bwMode="auto">
+                          <a:xfrm>
+                            <a:off x="0" y="1"/>
+                            <a:ext cx="5530461" cy="1826753"/>
+                          </a:xfrm>
+                          <a:prstGeom prst="rect">
+                            <a:avLst/>
+                          </a:prstGeom>
+                          <a:noFill/>
+                          <a:ln>
+                            <a:noFill/>
+                          </a:ln>
+                          <a:extLst>
+                            <a:ext uri="{53640926-AAD7-44D8-BBD7-CCE9431645EC}">
+                              <a14:shadowObscured xmlns:a14="http://schemas.microsoft.com/office/drawing/2010/main"/>
+                            </a:ext>
+                          </a:extLst>
+                        </pic:spPr>
+                      </pic:pic>
+                      <pic:pic xmlns:pic="http://schemas.openxmlformats.org/drawingml/2006/picture">
+                        <pic:nvPicPr>
+                          <pic:cNvPr id="574353840" name="Immagine 8" descr="Immagine che contiene testo, Carattere, grafica, Elementi grafici&#10;&#10;Descrizione generata automaticamente"/>
+                          <pic:cNvPicPr>
+                            <a:picLocks noChangeAspect="1"/>
+                          </pic:cNvPicPr>
+                        </pic:nvPicPr>
+                        <pic:blipFill rotWithShape="1">
+                          <a:blip r:embed="rId32">
+                            <a:extLst>
+                              <a:ext uri="{28A0092B-C50C-407E-A947-70E740481C1C}">
+                                <a14:useLocalDpi xmlns:a14="http://schemas.microsoft.com/office/drawing/2010/main" val="0"/>
+                              </a:ext>
+                            </a:extLst>
+                          </a:blip>
+                          <a:srcRect t="4191"/>
+                          <a:stretch/>
+                        </pic:blipFill>
+                        <pic:spPr bwMode="auto">
+                          <a:xfrm>
+                            <a:off x="81645" y="1817908"/>
+                            <a:ext cx="5633892" cy="1603732"/>
+                          </a:xfrm>
+                          <a:prstGeom prst="rect">
+                            <a:avLst/>
+                          </a:prstGeom>
+                          <a:noFill/>
+                          <a:ln>
+                            <a:noFill/>
+                          </a:ln>
+                          <a:extLst>
+                            <a:ext uri="{53640926-AAD7-44D8-BBD7-CCE9431645EC}">
+                              <a14:shadowObscured xmlns:a14="http://schemas.microsoft.com/office/drawing/2010/main"/>
+                            </a:ext>
+                          </a:extLst>
+                        </pic:spPr>
+                      </pic:pic>
+                    </wpg:wgp>
+                  </a:graphicData>
+                </a:graphic>
+                <wp14:sizeRelH relativeFrom="margin">
+                  <wp14:pctWidth>0</wp14:pctWidth>
+                </wp14:sizeRelH>
+                <wp14:sizeRelV relativeFrom="margin">
+                  <wp14:pctHeight>0</wp14:pctHeight>
+                </wp14:sizeRelV>
+              </wp:anchor>
+            </w:drawing>
+          </mc:Choice>
+          <mc:Fallback>
+            <w:pict>
+              <v:group w14:anchorId="18E51C1D" id="Gruppo 9" o:spid="_x0000_s1026" style="position:absolute;margin-left:0;margin-top:10.3pt;width:450pt;height:269.35pt;z-index:251665408;mso-position-horizontal:center;mso-position-horizontal-relative:margin;mso-width-relative:margin;mso-height-relative:margin" coordorigin="" coordsize="57155,34216" o:gfxdata="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">
+                <v:shape id="Immagine 7" o:spid="_x0000_s1027" type="#_x0000_t75" alt="Immagine che contiene schermata, testo, Diagramma, linea&#10;&#10;Descrizione generata automaticamente" style="position:absolute;width:55304;height:18267;visibility:visible;mso-wrap-style:square" o:gfxdata="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">
+                  <v:imagedata r:id="rId33" o:title="Immagine che contiene schermata, testo, Diagramma, linea&#10;&#10;Descrizione generata automaticamente" croptop="6522f"/>
+                </v:shape>
+                <v:shape id="Immagine 8" o:spid="_x0000_s1028" type="#_x0000_t75" alt="Immagine che contiene testo, Carattere, grafica, Elementi grafici&#10;&#10;Descrizione generata automaticamente" style="position:absolute;left:816;top:18179;width:56339;height:16037;visibility:visible;mso-wrap-style:square" o:gfxdata="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">
+                  <v:imagedata r:id="rId34" o:title="Immagine che contiene testo, Carattere, grafica, Elementi grafici&#10;&#10;Descrizione generata automaticamente" croptop="2747f"/>
+                </v:shape>
+                <w10:wrap type="topAndBottom" anchorx="margin"/>
+              </v:group>
+            </w:pict>
+          </mc:Fallback>
+        </mc:AlternateContent>
+      </w:r>
+      <w:r>
+        <w:rPr>
+          <w:noProof/>
+        </w:rPr>
+        <mc:AlternateContent>
+          <mc:Choice Requires="wps">
+            <w:drawing>
+              <wp:anchor distT="0" distB="0" distL="114300" distR="114300" simplePos="0" relativeHeight="251672576" behindDoc="0" locked="0" layoutInCell="1" allowOverlap="1" wp14:anchorId="72DF720D" wp14:editId="11B28D65">
+                <wp:simplePos x="0" y="0"/>
+                <wp:positionH relativeFrom="margin">
+                  <wp:align>center</wp:align>
+                </wp:positionH>
+                <wp:positionV relativeFrom="paragraph">
+                  <wp:posOffset>91</wp:posOffset>
+                </wp:positionV>
+                <wp:extent cx="5715000" cy="125095"/>
+                <wp:effectExtent l="0" t="0" r="0" b="8255"/>
+                <wp:wrapTopAndBottom/>
+                <wp:docPr id="629151279" name="Casella di testo 1"/>
+                <wp:cNvGraphicFramePr/>
+                <a:graphic xmlns:a="http://schemas.openxmlformats.org/drawingml/2006/main">
+                  <a:graphicData uri="http://schemas.microsoft.com/office/word/2010/wordprocessingShape">
+                    <wps:wsp>
+                      <wps:cNvSpPr txBox="1"/>
+                      <wps:spPr>
+                        <a:xfrm>
+                          <a:off x="0" y="0"/>
+                          <a:ext cx="5715000" cy="125095"/>
+                        </a:xfrm>
+                        <a:prstGeom prst="rect">
+                          <a:avLst/>
+                        </a:prstGeom>
+                        <a:solidFill>
+                          <a:prstClr val="white"/>
+                        </a:solidFill>
+                        <a:ln>
+                          <a:noFill/>
+                        </a:ln>
+                      </wps:spPr>
+                      <wps:txbx>
+                        <w:txbxContent>
+                          <w:p>
+                            <w:pPr>
+                              <w:pStyle w:val="Didascalia"/>
+                              <w:rPr>
+                                <w:noProof/>
+                                <w:sz w:val="24"/>
+                                <w:szCs w:val="24"/>
+                              </w:rPr>
+                            </w:pPr>
+                            <w:bookmarkStart w:id="20" w:name="_Ref138861717"/>
+                            <w:r>
+                              <w:t>Figura 1.</w:t>
+                            </w:r>
+                            <w:fldSimple w:instr=" SEQ Figura_1. \* ARABIC ">
+                              <w:r>
+                                <w:rPr>
+                                  <w:noProof/>
+                                </w:rPr>
+                                <w:t>14</w:t>
+                              </w:r>
+                            </w:fldSimple>
+                            <w:bookmarkEnd w:id="20"/>
+                            <w:r>
+                              <w:t xml:space="preserve">: Distribuzione del rateo per i token del testo </w:t>
+                            </w:r>
+                            <w:r>
+                              <w:t>dopo lo stemming</w:t>
+                            </w:r>
+                          </w:p>
+                        </w:txbxContent>
+                      </wps:txbx>
+                      <wps:bodyPr rot="0" spcFirstLastPara="0" vertOverflow="overflow" horzOverflow="overflow" vert="horz" wrap="square" lIns="0" tIns="0" rIns="0" bIns="0" numCol="1" spcCol="0" rtlCol="0" fromWordArt="0" anchor="t" anchorCtr="0" forceAA="0" compatLnSpc="1">
+                        <a:prstTxWarp prst="textNoShape">
+                          <a:avLst/>
+                        </a:prstTxWarp>
+                        <a:noAutofit/>
+                      </wps:bodyPr>
+                    </wps:wsp>
+                  </a:graphicData>
+                </a:graphic>
+                <wp14:sizeRelV relativeFrom="margin">
+                  <wp14:pctHeight>0</wp14:pctHeight>
+                </wp14:sizeRelV>
+              </wp:anchor>
+            </w:drawing>
+          </mc:Choice>
+          <mc:Fallback>
+            <w:pict>
+              <v:shape w14:anchorId="72DF720D" id="_x0000_s1029" type="#_x0000_t202" style="position:absolute;left:0;text-align:left;margin-left:0;margin-top:0;width:450pt;height:9.85pt;z-index:251672576;visibility:visible;mso-wrap-style:square;mso-height-percent:0;mso-wrap-distance-left:9pt;mso-wrap-distance-top:0;mso-wrap-distance-right:9pt;mso-wrap-distance-bottom:0;mso-position-horizontal:center;mso-position-horizontal-relative:margin;mso-position-vertical:absolute;mso-position-vertical-relative:text;mso-height-percent:0;mso-height-relative:margin;v-text-anchor:top" o:gfxdata="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" stroked="f">
+                <v:textbox inset="0,0,0,0">
+                  <w:txbxContent>
+                    <w:p>
+                      <w:pPr>
+                        <w:pStyle w:val="Didascalia"/>
+                        <w:rPr>
+                          <w:noProof/>
+                          <w:sz w:val="24"/>
+                          <w:szCs w:val="24"/>
+                        </w:rPr>
+                      </w:pPr>
+                      <w:bookmarkStart w:id="21" w:name="_Ref138861717"/>
+                      <w:r>
+                        <w:t>Figura 1.</w:t>
+                      </w:r>
+                      <w:fldSimple w:instr=" SEQ Figura_1. \* ARABIC ">
+                        <w:r>
+                          <w:rPr>
+                            <w:noProof/>
+                          </w:rPr>
+                          <w:t>14</w:t>
+                        </w:r>
+                      </w:fldSimple>
+                      <w:bookmarkEnd w:id="21"/>
+                      <w:r>
+                        <w:t xml:space="preserve">: Distribuzione del rateo per i token del testo </w:t>
+                      </w:r>
+                      <w:r>
+                        <w:t>dopo lo stemming</w:t>
+                      </w:r>
+                    </w:p>
+                  </w:txbxContent>
+                </v:textbox>
+                <w10:wrap type="topAndBottom" anchorx="margin"/>
+              </v:shape>
+            </w:pict>
+          </mc:Fallback>
+        </mc:AlternateContent>
+      </w:r>
+    </w:p>
+    <w:p>
+      <w:r>
+        <w:rPr>
+          <w:noProof/>
+        </w:rPr>
+        <mc:AlternateContent>
+          <mc:Choice Requires="wps">
+            <w:drawing>
+              <wp:anchor distT="0" distB="0" distL="114300" distR="114300" simplePos="0" relativeHeight="251674624" behindDoc="0" locked="0" layoutInCell="1" allowOverlap="1" wp14:anchorId="18022D77" wp14:editId="146FAC9E">
+                <wp:simplePos x="0" y="0"/>
+                <wp:positionH relativeFrom="column">
+                  <wp:posOffset>-203200</wp:posOffset>
+                </wp:positionH>
+                <wp:positionV relativeFrom="paragraph">
+                  <wp:posOffset>4755515</wp:posOffset>
+                </wp:positionV>
+                <wp:extent cx="6008370" cy="635"/>
+                <wp:effectExtent l="0" t="0" r="0" b="0"/>
+                <wp:wrapTopAndBottom/>
+                <wp:docPr id="1063532316" name="Casella di testo 1"/>
+                <wp:cNvGraphicFramePr/>
+                <a:graphic xmlns:a="http://schemas.openxmlformats.org/drawingml/2006/main">
+                  <a:graphicData uri="http://schemas.microsoft.com/office/word/2010/wordprocessingShape">
+                    <wps:wsp>
+                      <wps:cNvSpPr txBox="1"/>
+                      <wps:spPr>
+                        <a:xfrm>
+                          <a:off x="0" y="0"/>
+                          <a:ext cx="6008370" cy="635"/>
+                        </a:xfrm>
+                        <a:prstGeom prst="rect">
+                          <a:avLst/>
+                        </a:prstGeom>
+                        <a:solidFill>
+                          <a:prstClr val="white"/>
+                        </a:solidFill>
+                        <a:ln>
+                          <a:noFill/>
+                        </a:ln>
+                      </wps:spPr>
+                      <wps:txbx>
+                        <w:txbxContent>
+                          <w:p>
+                            <w:pPr>
+                              <w:pStyle w:val="Didascalia"/>
+                              <w:rPr>
+                                <w:noProof/>
+                                <w:sz w:val="24"/>
+                                <w:szCs w:val="24"/>
+                              </w:rPr>
+                            </w:pPr>
+                            <w:bookmarkStart w:id="22" w:name="_Ref138862973"/>
+                            <w:r>
+                              <w:t>Figura 1.</w:t>
+                            </w:r>
+                            <w:fldSimple w:instr=" SEQ Figura_1. \* ARABIC ">
+                              <w:r>
+                                <w:rPr>
+                                  <w:noProof/>
+                                </w:rPr>
+                                <w:t>15</w:t>
+                              </w:r>
+                            </w:fldSimple>
+                            <w:bookmarkEnd w:id="22"/>
+                            <w:r>
+                              <w:t xml:space="preserve">: Distribuzione del rateo per i token del testo </w:t>
+                            </w:r>
+                            <w:r>
+                              <w:t>senza stopwords e con stemming</w:t>
+                            </w:r>
+                          </w:p>
+                        </w:txbxContent>
+                      </wps:txbx>
+                      <wps:bodyPr rot="0" spcFirstLastPara="0" vertOverflow="overflow" horzOverflow="overflow" vert="horz" wrap="square" lIns="0" tIns="0" rIns="0" bIns="0" numCol="1" spcCol="0" rtlCol="0" fromWordArt="0" anchor="t" anchorCtr="0" forceAA="0" compatLnSpc="1">
+                        <a:prstTxWarp prst="textNoShape">
+                          <a:avLst/>
+                        </a:prstTxWarp>
+                        <a:spAutoFit/>
+                      </wps:bodyPr>
+                    </wps:wsp>
+                  </a:graphicData>
+                </a:graphic>
+              </wp:anchor>
+            </w:drawing>
+          </mc:Choice>
+          <mc:Fallback>
+            <w:pict>
+              <v:shape w14:anchorId="18022D77" id="_x0000_s1030" type="#_x0000_t202" style="position:absolute;left:0;text-align:left;margin-left:-16pt;margin-top:374.45pt;width:473.1pt;height:.05pt;z-index:251674624;visibility:visible;mso-wrap-style:square;mso-wrap-distance-left:9pt;mso-wrap-distance-top:0;mso-wrap-distance-right:9pt;mso-wrap-distance-bottom:0;mso-position-horizontal:absolute;mso-position-horizontal-relative:text;mso-position-vertical:absolute;mso-position-vertical-relative:text;v-text-anchor:top" o:gfxdata="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" stroked="f">
+                <v:textbox style="mso-fit-shape-to-text:t" inset="0,0,0,0">
+                  <w:txbxContent>
+                    <w:p>
+                      <w:pPr>
+                        <w:pStyle w:val="Didascalia"/>
+                        <w:rPr>
+                          <w:noProof/>
+                          <w:sz w:val="24"/>
+                          <w:szCs w:val="24"/>
+                        </w:rPr>
+                      </w:pPr>
+                      <w:bookmarkStart w:id="23" w:name="_Ref138862973"/>
+                      <w:r>
+                        <w:t>Figura 1.</w:t>
+                      </w:r>
+                      <w:fldSimple w:instr=" SEQ Figura_1. \* ARABIC ">
+                        <w:r>
+                          <w:rPr>
+                            <w:noProof/>
+                          </w:rPr>
+                          <w:t>15</w:t>
+                        </w:r>
+                      </w:fldSimple>
+                      <w:bookmarkEnd w:id="23"/>
+                      <w:r>
+                        <w:t xml:space="preserve">: Distribuzione del rateo per i token del testo </w:t>
+                      </w:r>
+                      <w:r>
+                        <w:t>senza stopwords e con stemming</w:t>
+                      </w:r>
+                    </w:p>
+                  </w:txbxContent>
+                </v:textbox>
+                <w10:wrap type="topAndBottom"/>
+              </v:shape>
+            </w:pict>
+          </mc:Fallback>
+        </mc:AlternateContent>
+      </w:r>
+      <w:r>
+        <w:rPr>
+          <w:noProof/>
+        </w:rPr>
+        <mc:AlternateContent>
+          <mc:Choice Requires="wpg">
+            <w:drawing>
+              <wp:anchor distT="0" distB="0" distL="114300" distR="114300" simplePos="0" relativeHeight="251662336" behindDoc="0" locked="0" layoutInCell="1" allowOverlap="1" wp14:anchorId="1607705F" wp14:editId="1A2A1A01">
+                <wp:simplePos x="0" y="0"/>
+                <wp:positionH relativeFrom="margin">
+                  <wp:posOffset>-203200</wp:posOffset>
+                </wp:positionH>
+                <wp:positionV relativeFrom="paragraph">
+                  <wp:posOffset>1156335</wp:posOffset>
+                </wp:positionV>
+                <wp:extent cx="6008370" cy="3705860"/>
+                <wp:effectExtent l="0" t="0" r="0" b="8890"/>
+                <wp:wrapTopAndBottom/>
+                <wp:docPr id="2021486791" name="Gruppo 6"/>
+                <wp:cNvGraphicFramePr/>
+                <a:graphic xmlns:a="http://schemas.openxmlformats.org/drawingml/2006/main">
+                  <a:graphicData uri="http://schemas.microsoft.com/office/word/2010/wordprocessingGroup">
+                    <wpg:wgp>
+                      <wpg:cNvGrpSpPr/>
+                      <wpg:grpSpPr>
+                        <a:xfrm>
+                          <a:off x="0" y="0"/>
+                          <a:ext cx="6008370" cy="3705860"/>
+                          <a:chOff x="0" y="27219"/>
+                          <a:chExt cx="6008914" cy="3706660"/>
+                        </a:xfrm>
+                      </wpg:grpSpPr>
+                      <pic:pic xmlns:pic="http://schemas.openxmlformats.org/drawingml/2006/picture">
+                        <pic:nvPicPr>
+                          <pic:cNvPr id="200100589" name="Immagine 4" descr="Immagine che contiene testo, schermata, Diagramma, linea&#10;&#10;Descrizione generata automaticamente"/>
+                          <pic:cNvPicPr>
+                            <a:picLocks noChangeAspect="1"/>
+                          </pic:cNvPicPr>
+                        </pic:nvPicPr>
+                        <pic:blipFill rotWithShape="1">
+                          <a:blip r:embed="rId35">
+                            <a:extLst>
+                              <a:ext uri="{28A0092B-C50C-407E-A947-70E740481C1C}">
+                                <a14:useLocalDpi xmlns:a14="http://schemas.microsoft.com/office/drawing/2010/main" val="0"/>
+                              </a:ext>
+                            </a:extLst>
+                          </a:blip>
+                          <a:srcRect t="11659"/>
+                          <a:stretch/>
+                        </pic:blipFill>
+                        <pic:spPr bwMode="auto">
+                          <a:xfrm>
+                            <a:off x="0" y="27219"/>
+                            <a:ext cx="5992495" cy="1904452"/>
+                          </a:xfrm>
+                          <a:prstGeom prst="rect">
+                            <a:avLst/>
+                          </a:prstGeom>
+                          <a:noFill/>
+                          <a:ln>
+                            <a:noFill/>
+                          </a:ln>
+                          <a:extLst>
+                            <a:ext uri="{53640926-AAD7-44D8-BBD7-CCE9431645EC}">
+                              <a14:shadowObscured xmlns:a14="http://schemas.microsoft.com/office/drawing/2010/main"/>
+                            </a:ext>
+                          </a:extLst>
+                        </pic:spPr>
+                      </pic:pic>
+                      <pic:pic xmlns:pic="http://schemas.openxmlformats.org/drawingml/2006/picture">
+                        <pic:nvPicPr>
+                          <pic:cNvPr id="1511873108" name="Immagine 5"/>
+                          <pic:cNvPicPr>
+                            <a:picLocks noChangeAspect="1"/>
+                          </pic:cNvPicPr>
+                        </pic:nvPicPr>
+                        <pic:blipFill rotWithShape="1">
+                          <a:blip r:embed="rId36">
+                            <a:extLst>
+                              <a:ext uri="{28A0092B-C50C-407E-A947-70E740481C1C}">
+                                <a14:useLocalDpi xmlns:a14="http://schemas.microsoft.com/office/drawing/2010/main" val="0"/>
+                              </a:ext>
+                            </a:extLst>
+                          </a:blip>
+                          <a:srcRect t="8070" b="4"/>
+                          <a:stretch/>
+                        </pic:blipFill>
+                        <pic:spPr bwMode="auto">
+                          <a:xfrm>
+                            <a:off x="27214" y="1899828"/>
+                            <a:ext cx="5981700" cy="1834051"/>
+                          </a:xfrm>
+                          <a:prstGeom prst="rect">
+                            <a:avLst/>
+                          </a:prstGeom>
+                          <a:noFill/>
+                          <a:ln>
+                            <a:noFill/>
+                          </a:ln>
+                          <a:extLst>
+                            <a:ext uri="{53640926-AAD7-44D8-BBD7-CCE9431645EC}">
+                              <a14:shadowObscured xmlns:a14="http://schemas.microsoft.com/office/drawing/2010/main"/>
+                            </a:ext>
+                          </a:extLst>
+                        </pic:spPr>
+                      </pic:pic>
+                    </wpg:wgp>
+                  </a:graphicData>
+                </a:graphic>
+                <wp14:sizeRelH relativeFrom="margin">
+                  <wp14:pctWidth>0</wp14:pctWidth>
+                </wp14:sizeRelH>
+                <wp14:sizeRelV relativeFrom="margin">
+                  <wp14:pctHeight>0</wp14:pctHeight>
+                </wp14:sizeRelV>
+              </wp:anchor>
+            </w:drawing>
+          </mc:Choice>
+          <mc:Fallback>
+            <w:pict>
+              <v:group w14:anchorId="76CEA5B9" id="Gruppo 6" o:spid="_x0000_s1026" style="position:absolute;margin-left:-16pt;margin-top:91.05pt;width:473.1pt;height:291.8pt;z-index:251662336;mso-position-horizontal-relative:margin;mso-width-relative:margin;mso-height-relative:margin" coordorigin=",272" coordsize="60089,37066" o:gfxdata="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